<commit_message>
adicionado novo filme e musicas sensasionais
</commit_message>
<xml_diff>
--- a/Filmes.docx
+++ b/Filmes.docx
@@ -14,34 +14,25 @@
       <w:pPr>
         <w:pStyle w:val="PargrafodaLista"/>
       </w:pPr>
-      <w:proofErr w:type="spellStart"/>
       <w:r>
-        <w:t>Venom</w:t>
-      </w:r>
-      <w:proofErr w:type="spellEnd"/>
-      <w:r>
-        <w:t xml:space="preserve"> </w:t>
+        <w:t xml:space="preserve">Venom </w:t>
       </w:r>
     </w:p>
     <w:p>
       <w:pPr>
         <w:pStyle w:val="PargrafodaLista"/>
       </w:pPr>
-      <w:proofErr w:type="spellStart"/>
       <w:r>
         <w:t>Sherek</w:t>
       </w:r>
-      <w:proofErr w:type="spellEnd"/>
     </w:p>
     <w:p>
       <w:pPr>
         <w:pStyle w:val="PargrafodaLista"/>
       </w:pPr>
-      <w:proofErr w:type="spellStart"/>
       <w:r>
         <w:t>Moana</w:t>
       </w:r>
-      <w:proofErr w:type="spellEnd"/>
     </w:p>
     <w:p>
       <w:pPr>
@@ -63,6 +54,9 @@
       <w:pPr>
         <w:pStyle w:val="PargrafodaLista"/>
       </w:pPr>
+      <w:r>
+        <w:t>Jackss</w:t>
+      </w:r>
     </w:p>
     <w:p/>
     <w:sectPr>

</xml_diff>